<commit_message>
ADD Correcciones en las predicciones
</commit_message>
<xml_diff>
--- a/Proyecto Notas - 02.docx
+++ b/Proyecto Notas - 02.docx
@@ -260,7 +260,131 @@
         </w:drawing>
       </w:r>
     </w:p>
+    <w:p>
+      <w:r>
+        <w:t xml:space="preserve">Se puede identificar que el primer nodo restringe los delitos cometidos a los menores a 686 (delitos mayores, como estafa, robo, hurto, lesiones graves, usurpación entre otros), mientras </w:t>
+      </w:r>
+      <w:r>
+        <w:lastRenderedPageBreak/>
+        <w:t>el segundo nodo restringe los delitos arriba de 31 (excluyendo abortos, allanamientos, alteración de espacios públicos entre otros), en caso de cumplir con estos dos parámetros se indica que el agraviado tiene mayor probabilidad de ser hombre.</w:t>
+      </w:r>
+    </w:p>
+    <w:p>
+      <w:r>
+        <w:t>Predicción</w:t>
+      </w:r>
+    </w:p>
+    <w:p>
+      <w:r>
+        <w:t>Se predicen los elementos con la siguiente descripción:</w:t>
+      </w:r>
+    </w:p>
+    <w:p>
+      <w:pPr>
+        <w:pStyle w:val="Prrafodelista"/>
+        <w:numPr>
+          <w:ilvl w:val="0"/>
+          <w:numId w:val="2"/>
+        </w:numPr>
+      </w:pPr>
+      <w:r>
+        <w:t>Edad = 30</w:t>
+      </w:r>
+    </w:p>
+    <w:p>
+      <w:pPr>
+        <w:pStyle w:val="Prrafodelista"/>
+        <w:numPr>
+          <w:ilvl w:val="0"/>
+          <w:numId w:val="2"/>
+        </w:numPr>
+      </w:pPr>
+      <w:r>
+        <w:t>Categoría de delito cometido = “Homicidio”</w:t>
+      </w:r>
+    </w:p>
+    <w:p>
+      <w:pPr>
+        <w:pStyle w:val="Prrafodelista"/>
+        <w:numPr>
+          <w:ilvl w:val="0"/>
+          <w:numId w:val="2"/>
+        </w:numPr>
+      </w:pPr>
+      <w:r>
+        <w:t>Sexo = Mujer</w:t>
+      </w:r>
+    </w:p>
+    <w:p>
+      <w:pPr>
+        <w:pStyle w:val="Prrafodelista"/>
+        <w:numPr>
+          <w:ilvl w:val="0"/>
+          <w:numId w:val="2"/>
+        </w:numPr>
+      </w:pPr>
+      <w:r>
+        <w:t>Predicción = Es soltera</w:t>
+      </w:r>
+    </w:p>
     <w:p/>
+    <w:p>
+      <w:pPr>
+        <w:pStyle w:val="Prrafodelista"/>
+        <w:numPr>
+          <w:ilvl w:val="0"/>
+          <w:numId w:val="2"/>
+        </w:numPr>
+      </w:pPr>
+      <w:r>
+        <w:t xml:space="preserve">Edad = </w:t>
+      </w:r>
+      <w:r>
+        <w:t>35</w:t>
+      </w:r>
+    </w:p>
+    <w:p>
+      <w:pPr>
+        <w:pStyle w:val="Prrafodelista"/>
+        <w:numPr>
+          <w:ilvl w:val="0"/>
+          <w:numId w:val="2"/>
+        </w:numPr>
+      </w:pPr>
+      <w:r>
+        <w:t>Categoría de delito cometido = “Homicidio”</w:t>
+      </w:r>
+    </w:p>
+    <w:p>
+      <w:pPr>
+        <w:pStyle w:val="Prrafodelista"/>
+        <w:numPr>
+          <w:ilvl w:val="0"/>
+          <w:numId w:val="2"/>
+        </w:numPr>
+      </w:pPr>
+      <w:r>
+        <w:t xml:space="preserve">Sexo = </w:t>
+      </w:r>
+      <w:r>
+        <w:t>Hombre</w:t>
+      </w:r>
+    </w:p>
+    <w:p>
+      <w:pPr>
+        <w:pStyle w:val="Prrafodelista"/>
+        <w:numPr>
+          <w:ilvl w:val="0"/>
+          <w:numId w:val="2"/>
+        </w:numPr>
+      </w:pPr>
+      <w:r>
+        <w:t xml:space="preserve">Predicción = </w:t>
+      </w:r>
+      <w:r>
+        <w:t>Es casado</w:t>
+      </w:r>
+    </w:p>
     <w:p/>
     <w:p>
       <w:r>
@@ -324,7 +448,153 @@
         </w:drawing>
       </w:r>
     </w:p>
-    <w:p/>
+    <w:p>
+      <w:r>
+        <w:lastRenderedPageBreak/>
+        <w:t xml:space="preserve">Se identifica que </w:t>
+      </w:r>
+      <w:r>
+        <w:t xml:space="preserve">para que el individuo sea soltero debe cumplir con tener menos de 33 </w:t>
+      </w:r>
+      <w:proofErr w:type="gramStart"/>
+      <w:r>
+        <w:t>años de edad</w:t>
+      </w:r>
+      <w:proofErr w:type="gramEnd"/>
+      <w:r>
+        <w:t xml:space="preserve"> y que el sexo del agraviado sea masculino, haciendo notar que los hombres suelen adoptar el estado conyugal como casado a mayor edad que las mujeres.</w:t>
+      </w:r>
+    </w:p>
+    <w:p>
+      <w:r>
+        <w:t>Predicción</w:t>
+      </w:r>
+    </w:p>
+    <w:p>
+      <w:r>
+        <w:t>Se predicen los siguientes registros:</w:t>
+      </w:r>
+    </w:p>
+    <w:p>
+      <w:pPr>
+        <w:pStyle w:val="Prrafodelista"/>
+        <w:numPr>
+          <w:ilvl w:val="0"/>
+          <w:numId w:val="2"/>
+        </w:numPr>
+      </w:pPr>
+      <w:r>
+        <w:t>Persona 01</w:t>
+      </w:r>
+    </w:p>
+    <w:p>
+      <w:pPr>
+        <w:pStyle w:val="Prrafodelista"/>
+        <w:numPr>
+          <w:ilvl w:val="1"/>
+          <w:numId w:val="2"/>
+        </w:numPr>
+      </w:pPr>
+      <w:r>
+        <w:t>Estado conyugal, divorciado</w:t>
+      </w:r>
+    </w:p>
+    <w:p>
+      <w:pPr>
+        <w:pStyle w:val="Prrafodelista"/>
+        <w:numPr>
+          <w:ilvl w:val="1"/>
+          <w:numId w:val="2"/>
+        </w:numPr>
+      </w:pPr>
+      <w:r>
+        <w:t>Categoría de delito, coacción</w:t>
+      </w:r>
+    </w:p>
+    <w:p>
+      <w:pPr>
+        <w:pStyle w:val="Prrafodelista"/>
+        <w:numPr>
+          <w:ilvl w:val="1"/>
+          <w:numId w:val="2"/>
+        </w:numPr>
+      </w:pPr>
+      <w:r>
+        <w:t>Departamento de ocurrencia, Suchitepéquez</w:t>
+      </w:r>
+    </w:p>
+    <w:p>
+      <w:pPr>
+        <w:pStyle w:val="Prrafodelista"/>
+        <w:numPr>
+          <w:ilvl w:val="1"/>
+          <w:numId w:val="2"/>
+        </w:numPr>
+      </w:pPr>
+      <w:r>
+        <w:t>Predicción, es mujer</w:t>
+      </w:r>
+    </w:p>
+    <w:p>
+      <w:pPr>
+        <w:pStyle w:val="Prrafodelista"/>
+        <w:numPr>
+          <w:ilvl w:val="0"/>
+          <w:numId w:val="2"/>
+        </w:numPr>
+      </w:pPr>
+      <w:r>
+        <w:t>Persona 02</w:t>
+      </w:r>
+    </w:p>
+    <w:p>
+      <w:pPr>
+        <w:pStyle w:val="Prrafodelista"/>
+        <w:numPr>
+          <w:ilvl w:val="1"/>
+          <w:numId w:val="2"/>
+        </w:numPr>
+      </w:pPr>
+      <w:r>
+        <w:t>Estado conyugal, soltero</w:t>
+      </w:r>
+    </w:p>
+    <w:p>
+      <w:pPr>
+        <w:pStyle w:val="Prrafodelista"/>
+        <w:numPr>
+          <w:ilvl w:val="1"/>
+          <w:numId w:val="2"/>
+        </w:numPr>
+      </w:pPr>
+      <w:r>
+        <w:t>Categoría de delito, extorción</w:t>
+      </w:r>
+    </w:p>
+    <w:p>
+      <w:pPr>
+        <w:pStyle w:val="Prrafodelista"/>
+        <w:numPr>
+          <w:ilvl w:val="1"/>
+          <w:numId w:val="2"/>
+        </w:numPr>
+      </w:pPr>
+      <w:r>
+        <w:t>Departamento de ocurrencia, Escuintla</w:t>
+      </w:r>
+    </w:p>
+    <w:p>
+      <w:pPr>
+        <w:pStyle w:val="Prrafodelista"/>
+        <w:numPr>
+          <w:ilvl w:val="1"/>
+          <w:numId w:val="2"/>
+        </w:numPr>
+      </w:pPr>
+      <w:r>
+        <w:t>Predicción, es hombre</w:t>
+      </w:r>
+    </w:p>
     <w:p/>
     <w:p>
       <w:r>
@@ -388,6 +658,15 @@
         </w:drawing>
       </w:r>
     </w:p>
+    <w:p>
+      <w:r>
+        <w:t xml:space="preserve">Se identifica que el estado conyugal de un individuo sindicado será soltero cuando la edad sea menor que 32 años, o en su defecto, que la edad sea menor a 42 años o 37. Haciendo </w:t>
+      </w:r>
+      <w:r>
+        <w:lastRenderedPageBreak/>
+        <w:t>notar que para la determinación del estado conyugal de los hombres pasa a casado a mayor edad que el de las mujeres.</w:t>
+      </w:r>
+    </w:p>
     <w:p/>
     <w:p>
       <w:r>
@@ -455,7 +734,30 @@
       <w:r>
         <w:t xml:space="preserve"> </w:t>
       </w:r>
-    </w:p>
+      <w:r>
+        <w:t xml:space="preserve">Para sindicados, se identifica que el estado de edad tercera edad será más probable para los delitos relacionados con hurtos menores como </w:t>
+      </w:r>
+      <w:proofErr w:type="gramStart"/>
+      <w:r>
+        <w:t>servicios básico</w:t>
+      </w:r>
+      <w:proofErr w:type="gramEnd"/>
+      <w:r>
+        <w:t xml:space="preserve"> (luz, agua, internet </w:t>
+      </w:r>
+      <w:proofErr w:type="spellStart"/>
+      <w:r>
+        <w:t>etc</w:t>
+      </w:r>
+      <w:proofErr w:type="spellEnd"/>
+      <w:r>
+        <w:t>) y si el departamento de incidencia se encuentra en la meseta central o en occidente, mientras será más probable que sea adulto o joven si está fuera de los departamentos mencionados</w:t>
+      </w:r>
+      <w:r>
+        <w:t>.</w:t>
+      </w:r>
+    </w:p>
+    <w:p/>
     <w:p>
       <w:pPr>
         <w:pStyle w:val="Ttulo1"/>
@@ -495,6 +797,7 @@
     </w:p>
     <w:p>
       <w:r>
+        <w:lastRenderedPageBreak/>
         <w:t xml:space="preserve">Mediante la matriz de predicciones se identifica que el </w:t>
       </w:r>
       <w:proofErr w:type="spellStart"/>
@@ -569,36 +872,138 @@
         </w:drawing>
       </w:r>
     </w:p>
+    <w:p>
+      <w:r>
+        <w:t>Predicción</w:t>
+      </w:r>
+    </w:p>
+    <w:p>
+      <w:r>
+        <w:t>Se predicen los elementos con la siguiente descripción:</w:t>
+      </w:r>
+    </w:p>
+    <w:p>
+      <w:pPr>
+        <w:pStyle w:val="Prrafodelista"/>
+        <w:numPr>
+          <w:ilvl w:val="0"/>
+          <w:numId w:val="2"/>
+        </w:numPr>
+      </w:pPr>
+      <w:r>
+        <w:t>Edad = 30</w:t>
+      </w:r>
+    </w:p>
+    <w:p>
+      <w:pPr>
+        <w:pStyle w:val="Prrafodelista"/>
+        <w:numPr>
+          <w:ilvl w:val="0"/>
+          <w:numId w:val="2"/>
+        </w:numPr>
+      </w:pPr>
+      <w:r>
+        <w:t>Categoría de delito cometido = “Homicidio”</w:t>
+      </w:r>
+    </w:p>
+    <w:p>
+      <w:pPr>
+        <w:pStyle w:val="Prrafodelista"/>
+        <w:numPr>
+          <w:ilvl w:val="0"/>
+          <w:numId w:val="2"/>
+        </w:numPr>
+      </w:pPr>
+      <w:r>
+        <w:t>Sexo = Mujer</w:t>
+      </w:r>
+    </w:p>
+    <w:p>
+      <w:pPr>
+        <w:pStyle w:val="Prrafodelista"/>
+        <w:numPr>
+          <w:ilvl w:val="0"/>
+          <w:numId w:val="2"/>
+        </w:numPr>
+      </w:pPr>
+      <w:r>
+        <w:t>Predicción = Es soltera</w:t>
+      </w:r>
+    </w:p>
     <w:p/>
     <w:p>
-      <w:r>
-        <w:lastRenderedPageBreak/>
+      <w:pPr>
+        <w:pStyle w:val="Prrafodelista"/>
+        <w:numPr>
+          <w:ilvl w:val="0"/>
+          <w:numId w:val="2"/>
+        </w:numPr>
+      </w:pPr>
+      <w:r>
+        <w:t>Edad = 35</w:t>
+      </w:r>
+    </w:p>
+    <w:p>
+      <w:pPr>
+        <w:pStyle w:val="Prrafodelista"/>
+        <w:numPr>
+          <w:ilvl w:val="0"/>
+          <w:numId w:val="2"/>
+        </w:numPr>
+      </w:pPr>
+      <w:r>
+        <w:t>Categoría de delito cometido = “Homicidio”</w:t>
+      </w:r>
+    </w:p>
+    <w:p>
+      <w:pPr>
+        <w:pStyle w:val="Prrafodelista"/>
+        <w:numPr>
+          <w:ilvl w:val="0"/>
+          <w:numId w:val="2"/>
+        </w:numPr>
+      </w:pPr>
+      <w:r>
+        <w:t>Sexo = Hombre</w:t>
+      </w:r>
+    </w:p>
+    <w:p>
+      <w:pPr>
+        <w:pStyle w:val="Prrafodelista"/>
+        <w:numPr>
+          <w:ilvl w:val="0"/>
+          <w:numId w:val="2"/>
+        </w:numPr>
+      </w:pPr>
+      <w:r>
+        <w:t>Predicción = Es casado</w:t>
+      </w:r>
+    </w:p>
+    <w:p/>
+    <w:p>
+      <w:r>
         <w:t xml:space="preserve">Regla 02 – Predicción del estado conyugal del sindicado </w:t>
       </w:r>
     </w:p>
-    <w:p/>
-    <w:p/>
-    <w:p>
-      <w:r>
-        <w:t>Regla 03 – Predicción del sexo del agraviado</w:t>
-      </w:r>
-    </w:p>
-    <w:p>
-      <w:r>
-        <w:t>Predicción del sexo del agraviado en función del delito cometido, del estado conyugal y del departamento en el que ocurrió.</w:t>
-      </w:r>
-    </w:p>
-    <w:p>
-      <w:r>
-        <w:t>Se obtiene precisión de 0.41.</w:t>
-      </w:r>
-    </w:p>
-    <w:p>
-      <w:r>
-        <w:t xml:space="preserve">Se identifica mediante la matriz que </w:t>
-      </w:r>
-      <w:r>
-        <w:t>la predicción es igual de exacta para ambos sexos.</w:t>
+    <w:p>
+      <w:r>
+        <w:t>Se predice el estado conyugal del sindicado en función de la categoría del delito cometido, sexo del sindicado, departamento de ocurrencia y la edad del sindicado.</w:t>
+      </w:r>
+    </w:p>
+    <w:p>
+      <w:r>
+        <w:t>Se cuenta con precisión de 0.</w:t>
+      </w:r>
+      <w:r>
+        <w:t>67.</w:t>
+      </w:r>
+    </w:p>
+    <w:p>
+      <w:r>
+        <w:t xml:space="preserve">Mediante matriz de colisión se identifica </w:t>
+      </w:r>
+      <w:r>
+        <w:t>que el modelo predice con mayor certeza las categorías soltero y casado.</w:t>
       </w:r>
     </w:p>
     <w:p>
@@ -606,6 +1011,214 @@
         <w:rPr>
           <w:noProof/>
         </w:rPr>
+        <w:lastRenderedPageBreak/>
+        <w:drawing>
+          <wp:inline distT="0" distB="0" distL="0" distR="0" wp14:anchorId="41693279" wp14:editId="59BC5341">
+            <wp:extent cx="4691944" cy="2895600"/>
+            <wp:effectExtent l="0" t="0" r="0" b="0"/>
+            <wp:docPr id="448849169" name="Imagen 8"/>
+            <wp:cNvGraphicFramePr>
+              <a:graphicFrameLocks xmlns:a="http://schemas.openxmlformats.org/drawingml/2006/main" noChangeAspect="1"/>
+            </wp:cNvGraphicFramePr>
+            <a:graphic xmlns:a="http://schemas.openxmlformats.org/drawingml/2006/main">
+              <a:graphicData uri="http://schemas.openxmlformats.org/drawingml/2006/picture">
+                <pic:pic xmlns:pic="http://schemas.openxmlformats.org/drawingml/2006/picture">
+                  <pic:nvPicPr>
+                    <pic:cNvPr id="0" name="Picture 6"/>
+                    <pic:cNvPicPr>
+                      <a:picLocks noChangeAspect="1" noChangeArrowheads="1"/>
+                    </pic:cNvPicPr>
+                  </pic:nvPicPr>
+                  <pic:blipFill>
+                    <a:blip r:embed="rId11">
+                      <a:extLst>
+                        <a:ext uri="{28A0092B-C50C-407E-A947-70E740481C1C}">
+                          <a14:useLocalDpi xmlns:a14="http://schemas.microsoft.com/office/drawing/2010/main" val="0"/>
+                        </a:ext>
+                      </a:extLst>
+                    </a:blip>
+                    <a:srcRect/>
+                    <a:stretch>
+                      <a:fillRect/>
+                    </a:stretch>
+                  </pic:blipFill>
+                  <pic:spPr bwMode="auto">
+                    <a:xfrm>
+                      <a:off x="0" y="0"/>
+                      <a:ext cx="4700678" cy="2900990"/>
+                    </a:xfrm>
+                    <a:prstGeom prst="rect">
+                      <a:avLst/>
+                    </a:prstGeom>
+                    <a:noFill/>
+                  </pic:spPr>
+                </pic:pic>
+              </a:graphicData>
+            </a:graphic>
+          </wp:inline>
+        </w:drawing>
+      </w:r>
+    </w:p>
+    <w:p>
+      <w:r>
+        <w:t>Predicción</w:t>
+      </w:r>
+    </w:p>
+    <w:p>
+      <w:r>
+        <w:t>Se predicen los siguientes registros:</w:t>
+      </w:r>
+    </w:p>
+    <w:p>
+      <w:pPr>
+        <w:pStyle w:val="Prrafodelista"/>
+        <w:numPr>
+          <w:ilvl w:val="0"/>
+          <w:numId w:val="2"/>
+        </w:numPr>
+      </w:pPr>
+      <w:r>
+        <w:t>Persona 01</w:t>
+      </w:r>
+    </w:p>
+    <w:p>
+      <w:pPr>
+        <w:pStyle w:val="Prrafodelista"/>
+        <w:numPr>
+          <w:ilvl w:val="1"/>
+          <w:numId w:val="2"/>
+        </w:numPr>
+      </w:pPr>
+      <w:r>
+        <w:t>Estado conyugal, divorciado</w:t>
+      </w:r>
+    </w:p>
+    <w:p>
+      <w:pPr>
+        <w:pStyle w:val="Prrafodelista"/>
+        <w:numPr>
+          <w:ilvl w:val="1"/>
+          <w:numId w:val="2"/>
+        </w:numPr>
+      </w:pPr>
+      <w:r>
+        <w:t>Categoría de delito, coacción</w:t>
+      </w:r>
+    </w:p>
+    <w:p>
+      <w:pPr>
+        <w:pStyle w:val="Prrafodelista"/>
+        <w:numPr>
+          <w:ilvl w:val="1"/>
+          <w:numId w:val="2"/>
+        </w:numPr>
+      </w:pPr>
+      <w:r>
+        <w:t>Departamento de ocurrencia, Suchitepéquez</w:t>
+      </w:r>
+    </w:p>
+    <w:p>
+      <w:pPr>
+        <w:pStyle w:val="Prrafodelista"/>
+        <w:numPr>
+          <w:ilvl w:val="1"/>
+          <w:numId w:val="2"/>
+        </w:numPr>
+      </w:pPr>
+      <w:r>
+        <w:t>Predicción, es mujer</w:t>
+      </w:r>
+    </w:p>
+    <w:p>
+      <w:pPr>
+        <w:pStyle w:val="Prrafodelista"/>
+        <w:numPr>
+          <w:ilvl w:val="0"/>
+          <w:numId w:val="2"/>
+        </w:numPr>
+      </w:pPr>
+      <w:r>
+        <w:t>Persona 02</w:t>
+      </w:r>
+    </w:p>
+    <w:p>
+      <w:pPr>
+        <w:pStyle w:val="Prrafodelista"/>
+        <w:numPr>
+          <w:ilvl w:val="1"/>
+          <w:numId w:val="2"/>
+        </w:numPr>
+      </w:pPr>
+      <w:r>
+        <w:t>Estado conyugal, soltero</w:t>
+      </w:r>
+    </w:p>
+    <w:p>
+      <w:pPr>
+        <w:pStyle w:val="Prrafodelista"/>
+        <w:numPr>
+          <w:ilvl w:val="1"/>
+          <w:numId w:val="2"/>
+        </w:numPr>
+      </w:pPr>
+      <w:r>
+        <w:t>Categoría de delito, extorción</w:t>
+      </w:r>
+    </w:p>
+    <w:p>
+      <w:pPr>
+        <w:pStyle w:val="Prrafodelista"/>
+        <w:numPr>
+          <w:ilvl w:val="1"/>
+          <w:numId w:val="2"/>
+        </w:numPr>
+      </w:pPr>
+      <w:r>
+        <w:t>Departamento de ocurrencia, Escuintla</w:t>
+      </w:r>
+    </w:p>
+    <w:p>
+      <w:pPr>
+        <w:pStyle w:val="Prrafodelista"/>
+        <w:numPr>
+          <w:ilvl w:val="1"/>
+          <w:numId w:val="2"/>
+        </w:numPr>
+      </w:pPr>
+      <w:r>
+        <w:t>Predicción, es hombre</w:t>
+      </w:r>
+    </w:p>
+    <w:p/>
+    <w:p>
+      <w:r>
+        <w:t>Regla 03 – Predicción del sexo del agraviado</w:t>
+      </w:r>
+    </w:p>
+    <w:p>
+      <w:r>
+        <w:t>Predicción del sexo del agraviado en función del delito cometido, del estado conyugal y del departamento en el que ocurrió.</w:t>
+      </w:r>
+    </w:p>
+    <w:p>
+      <w:r>
+        <w:t>Se obtiene precisión de 0.41.</w:t>
+      </w:r>
+    </w:p>
+    <w:p>
+      <w:r>
+        <w:t xml:space="preserve">Se identifica mediante la matriz que </w:t>
+      </w:r>
+      <w:r>
+        <w:t>la predicción es igual de exacta para ambos sexos.</w:t>
+      </w:r>
+    </w:p>
+    <w:p>
+      <w:r>
+        <w:rPr>
+          <w:noProof/>
+        </w:rPr>
+        <w:lastRenderedPageBreak/>
         <w:drawing>
           <wp:inline distT="0" distB="0" distL="0" distR="0" wp14:anchorId="6A6D1A2A" wp14:editId="60A93E46">
             <wp:extent cx="5286375" cy="3262449"/>
@@ -624,7 +1237,7 @@
                     </pic:cNvPicPr>
                   </pic:nvPicPr>
                   <pic:blipFill>
-                    <a:blip r:embed="rId11">
+                    <a:blip r:embed="rId12">
                       <a:extLst>
                         <a:ext uri="{28A0092B-C50C-407E-A947-70E740481C1C}">
                           <a14:useLocalDpi xmlns:a14="http://schemas.microsoft.com/office/drawing/2010/main" val="0"/>
@@ -653,38 +1266,419 @@
         </w:drawing>
       </w:r>
     </w:p>
+    <w:p>
+      <w:r>
+        <w:t>Predicción</w:t>
+      </w:r>
+    </w:p>
+    <w:p>
+      <w:r>
+        <w:t>Se predicen los siguientes registros:</w:t>
+      </w:r>
+    </w:p>
+    <w:p>
+      <w:pPr>
+        <w:pStyle w:val="Prrafodelista"/>
+        <w:numPr>
+          <w:ilvl w:val="0"/>
+          <w:numId w:val="2"/>
+        </w:numPr>
+      </w:pPr>
+      <w:r>
+        <w:t>Persona 01</w:t>
+      </w:r>
+    </w:p>
+    <w:p>
+      <w:pPr>
+        <w:pStyle w:val="Prrafodelista"/>
+        <w:numPr>
+          <w:ilvl w:val="1"/>
+          <w:numId w:val="2"/>
+        </w:numPr>
+      </w:pPr>
+      <w:r>
+        <w:t>Edad del sindicado</w:t>
+      </w:r>
+      <w:r>
+        <w:t xml:space="preserve">, </w:t>
+      </w:r>
+      <w:r>
+        <w:t>30</w:t>
+      </w:r>
+    </w:p>
+    <w:p>
+      <w:pPr>
+        <w:pStyle w:val="Prrafodelista"/>
+        <w:numPr>
+          <w:ilvl w:val="1"/>
+          <w:numId w:val="2"/>
+        </w:numPr>
+      </w:pPr>
+      <w:r>
+        <w:t xml:space="preserve">Categoría de delito, </w:t>
+      </w:r>
+      <w:r>
+        <w:t>amenazas</w:t>
+      </w:r>
+    </w:p>
+    <w:p>
+      <w:pPr>
+        <w:pStyle w:val="Prrafodelista"/>
+        <w:numPr>
+          <w:ilvl w:val="1"/>
+          <w:numId w:val="2"/>
+        </w:numPr>
+      </w:pPr>
+      <w:r>
+        <w:t>Sexo del sindicado</w:t>
+      </w:r>
+      <w:r>
+        <w:t xml:space="preserve">, </w:t>
+      </w:r>
+      <w:r>
+        <w:t>mujer</w:t>
+      </w:r>
+    </w:p>
+    <w:p>
+      <w:pPr>
+        <w:pStyle w:val="Prrafodelista"/>
+        <w:numPr>
+          <w:ilvl w:val="1"/>
+          <w:numId w:val="2"/>
+        </w:numPr>
+      </w:pPr>
+      <w:r>
+        <w:t>Departamento de ocurrencia, Escuintla</w:t>
+      </w:r>
+    </w:p>
+    <w:p>
+      <w:pPr>
+        <w:pStyle w:val="Prrafodelista"/>
+        <w:numPr>
+          <w:ilvl w:val="1"/>
+          <w:numId w:val="2"/>
+        </w:numPr>
+      </w:pPr>
+      <w:r>
+        <w:t xml:space="preserve">Predicción, </w:t>
+      </w:r>
+      <w:r>
+        <w:t>es soltera</w:t>
+      </w:r>
+    </w:p>
+    <w:p>
+      <w:pPr>
+        <w:pStyle w:val="Prrafodelista"/>
+        <w:numPr>
+          <w:ilvl w:val="0"/>
+          <w:numId w:val="2"/>
+        </w:numPr>
+      </w:pPr>
+      <w:r>
+        <w:t>Persona 02</w:t>
+      </w:r>
+    </w:p>
+    <w:p>
+      <w:pPr>
+        <w:pStyle w:val="Prrafodelista"/>
+        <w:numPr>
+          <w:ilvl w:val="1"/>
+          <w:numId w:val="2"/>
+        </w:numPr>
+      </w:pPr>
+      <w:r>
+        <w:t xml:space="preserve">Edad del sindicado, </w:t>
+      </w:r>
+      <w:r>
+        <w:t>28</w:t>
+      </w:r>
+    </w:p>
+    <w:p>
+      <w:pPr>
+        <w:pStyle w:val="Prrafodelista"/>
+        <w:numPr>
+          <w:ilvl w:val="1"/>
+          <w:numId w:val="2"/>
+        </w:numPr>
+      </w:pPr>
+      <w:r>
+        <w:t xml:space="preserve">Categoría de delito, </w:t>
+      </w:r>
+      <w:r>
+        <w:t>lesiones leves</w:t>
+      </w:r>
+    </w:p>
+    <w:p>
+      <w:pPr>
+        <w:pStyle w:val="Prrafodelista"/>
+        <w:numPr>
+          <w:ilvl w:val="1"/>
+          <w:numId w:val="2"/>
+        </w:numPr>
+      </w:pPr>
+      <w:r>
+        <w:t xml:space="preserve">Sexo del sindicado, </w:t>
+      </w:r>
+      <w:r>
+        <w:t>mujer</w:t>
+      </w:r>
+    </w:p>
+    <w:p>
+      <w:pPr>
+        <w:pStyle w:val="Prrafodelista"/>
+        <w:numPr>
+          <w:ilvl w:val="1"/>
+          <w:numId w:val="2"/>
+        </w:numPr>
+      </w:pPr>
+      <w:r>
+        <w:t>Departamento de ocurrencia,</w:t>
+      </w:r>
+      <w:r>
+        <w:t xml:space="preserve"> Guatemala</w:t>
+      </w:r>
+    </w:p>
+    <w:p>
+      <w:pPr>
+        <w:pStyle w:val="Prrafodelista"/>
+        <w:numPr>
+          <w:ilvl w:val="1"/>
+          <w:numId w:val="2"/>
+        </w:numPr>
+      </w:pPr>
+      <w:r>
+        <w:t xml:space="preserve">Predicción, </w:t>
+      </w:r>
+      <w:r>
+        <w:t>es soltera</w:t>
+      </w:r>
+    </w:p>
     <w:p/>
     <w:p>
       <w:r>
         <w:t>Regla 04 – Predicción del sexo del sindicado</w:t>
       </w:r>
     </w:p>
-    <w:p/>
-    <w:p>
-      <w:pPr>
-        <w:pStyle w:val="Ttulo2"/>
-      </w:pPr>
-      <w:r>
-        <w:t>Comparación de sindicados y agraviados por sexo</w:t>
-      </w:r>
-    </w:p>
-    <w:p>
-      <w:r>
-        <w:t xml:space="preserve">Regla – 05 Predicción de sexo de agraviado en delito robo </w:t>
-      </w:r>
-    </w:p>
-    <w:p/>
-    <w:p>
-      <w:r>
-        <w:t xml:space="preserve">Regla – 06 Predicción del </w:t>
-      </w:r>
-      <w:proofErr w:type="spellStart"/>
-      <w:r>
-        <w:t>est</w:t>
-      </w:r>
-      <w:proofErr w:type="spellEnd"/>
-      <w:r>
-        <w:t xml:space="preserve"> conyugal del agraviado en delito robo</w:t>
+    <w:p>
+      <w:r>
+        <w:t>Se predice el sexo del sindicado en función de la categoría del delito, el estado conyugal y el departamento en que ocurre el hecho.</w:t>
+      </w:r>
+    </w:p>
+    <w:p>
+      <w:r>
+        <w:t>Se cuenta con precisión de 0.75.</w:t>
+      </w:r>
+    </w:p>
+    <w:p>
+      <w:r>
+        <w:t>Según matriz de colisión se identifica que la predicción es más certera para el sexo 01.</w:t>
+      </w:r>
+    </w:p>
+    <w:p>
+      <w:r>
+        <w:rPr>
+          <w:noProof/>
+        </w:rPr>
+        <w:lastRenderedPageBreak/>
+        <w:drawing>
+          <wp:inline distT="0" distB="0" distL="0" distR="0" wp14:anchorId="0596A2EB" wp14:editId="351B57BB">
+            <wp:extent cx="5353050" cy="3303597"/>
+            <wp:effectExtent l="0" t="0" r="0" b="0"/>
+            <wp:docPr id="1681793549" name="Imagen 7"/>
+            <wp:cNvGraphicFramePr>
+              <a:graphicFrameLocks xmlns:a="http://schemas.openxmlformats.org/drawingml/2006/main" noChangeAspect="1"/>
+            </wp:cNvGraphicFramePr>
+            <a:graphic xmlns:a="http://schemas.openxmlformats.org/drawingml/2006/main">
+              <a:graphicData uri="http://schemas.openxmlformats.org/drawingml/2006/picture">
+                <pic:pic xmlns:pic="http://schemas.openxmlformats.org/drawingml/2006/picture">
+                  <pic:nvPicPr>
+                    <pic:cNvPr id="0" name="Picture 5"/>
+                    <pic:cNvPicPr>
+                      <a:picLocks noChangeAspect="1" noChangeArrowheads="1"/>
+                    </pic:cNvPicPr>
+                  </pic:nvPicPr>
+                  <pic:blipFill>
+                    <a:blip r:embed="rId13">
+                      <a:extLst>
+                        <a:ext uri="{28A0092B-C50C-407E-A947-70E740481C1C}">
+                          <a14:useLocalDpi xmlns:a14="http://schemas.microsoft.com/office/drawing/2010/main" val="0"/>
+                        </a:ext>
+                      </a:extLst>
+                    </a:blip>
+                    <a:srcRect/>
+                    <a:stretch>
+                      <a:fillRect/>
+                    </a:stretch>
+                  </pic:blipFill>
+                  <pic:spPr bwMode="auto">
+                    <a:xfrm>
+                      <a:off x="0" y="0"/>
+                      <a:ext cx="5357135" cy="3306118"/>
+                    </a:xfrm>
+                    <a:prstGeom prst="rect">
+                      <a:avLst/>
+                    </a:prstGeom>
+                    <a:noFill/>
+                  </pic:spPr>
+                </pic:pic>
+              </a:graphicData>
+            </a:graphic>
+          </wp:inline>
+        </w:drawing>
+      </w:r>
+    </w:p>
+    <w:p>
+      <w:r>
+        <w:t>Predicción</w:t>
+      </w:r>
+    </w:p>
+    <w:p>
+      <w:r>
+        <w:t>Se predicen los siguientes registros:</w:t>
+      </w:r>
+    </w:p>
+    <w:p>
+      <w:pPr>
+        <w:pStyle w:val="Prrafodelista"/>
+        <w:numPr>
+          <w:ilvl w:val="0"/>
+          <w:numId w:val="2"/>
+        </w:numPr>
+      </w:pPr>
+      <w:r>
+        <w:t>Persona 01</w:t>
+      </w:r>
+    </w:p>
+    <w:p>
+      <w:pPr>
+        <w:pStyle w:val="Prrafodelista"/>
+        <w:numPr>
+          <w:ilvl w:val="1"/>
+          <w:numId w:val="2"/>
+        </w:numPr>
+      </w:pPr>
+      <w:r>
+        <w:t>Edad del sindicado, 30</w:t>
+      </w:r>
+    </w:p>
+    <w:p>
+      <w:pPr>
+        <w:pStyle w:val="Prrafodelista"/>
+        <w:numPr>
+          <w:ilvl w:val="1"/>
+          <w:numId w:val="2"/>
+        </w:numPr>
+      </w:pPr>
+      <w:r>
+        <w:t>Categoría de delito, amenazas</w:t>
+      </w:r>
+    </w:p>
+    <w:p>
+      <w:pPr>
+        <w:pStyle w:val="Prrafodelista"/>
+        <w:numPr>
+          <w:ilvl w:val="1"/>
+          <w:numId w:val="2"/>
+        </w:numPr>
+      </w:pPr>
+      <w:r>
+        <w:t>Sexo del sindicado, mujer</w:t>
+      </w:r>
+    </w:p>
+    <w:p>
+      <w:pPr>
+        <w:pStyle w:val="Prrafodelista"/>
+        <w:numPr>
+          <w:ilvl w:val="1"/>
+          <w:numId w:val="2"/>
+        </w:numPr>
+      </w:pPr>
+      <w:r>
+        <w:t>Departamento de ocurrencia, Escuintla</w:t>
+      </w:r>
+    </w:p>
+    <w:p>
+      <w:pPr>
+        <w:pStyle w:val="Prrafodelista"/>
+        <w:numPr>
+          <w:ilvl w:val="1"/>
+          <w:numId w:val="2"/>
+        </w:numPr>
+      </w:pPr>
+      <w:r>
+        <w:t>Predicción, es soltera</w:t>
+      </w:r>
+    </w:p>
+    <w:p>
+      <w:pPr>
+        <w:pStyle w:val="Prrafodelista"/>
+        <w:numPr>
+          <w:ilvl w:val="0"/>
+          <w:numId w:val="2"/>
+        </w:numPr>
+      </w:pPr>
+      <w:r>
+        <w:t>Persona 02</w:t>
+      </w:r>
+    </w:p>
+    <w:p>
+      <w:pPr>
+        <w:pStyle w:val="Prrafodelista"/>
+        <w:numPr>
+          <w:ilvl w:val="1"/>
+          <w:numId w:val="2"/>
+        </w:numPr>
+      </w:pPr>
+      <w:r>
+        <w:t>Edad del sindicado, 28</w:t>
+      </w:r>
+    </w:p>
+    <w:p>
+      <w:pPr>
+        <w:pStyle w:val="Prrafodelista"/>
+        <w:numPr>
+          <w:ilvl w:val="1"/>
+          <w:numId w:val="2"/>
+        </w:numPr>
+      </w:pPr>
+      <w:r>
+        <w:t>Categoría de delito, lesiones leves</w:t>
+      </w:r>
+    </w:p>
+    <w:p>
+      <w:pPr>
+        <w:pStyle w:val="Prrafodelista"/>
+        <w:numPr>
+          <w:ilvl w:val="1"/>
+          <w:numId w:val="2"/>
+        </w:numPr>
+      </w:pPr>
+      <w:r>
+        <w:t>Sexo del sindicado, mujer</w:t>
+      </w:r>
+    </w:p>
+    <w:p>
+      <w:pPr>
+        <w:pStyle w:val="Prrafodelista"/>
+        <w:numPr>
+          <w:ilvl w:val="1"/>
+          <w:numId w:val="2"/>
+        </w:numPr>
+      </w:pPr>
+      <w:r>
+        <w:t>Departamento de ocurrencia, Guatemala</w:t>
+      </w:r>
+    </w:p>
+    <w:p>
+      <w:pPr>
+        <w:pStyle w:val="Prrafodelista"/>
+        <w:numPr>
+          <w:ilvl w:val="1"/>
+          <w:numId w:val="2"/>
+        </w:numPr>
+      </w:pPr>
+      <w:r>
+        <w:t>Predicción, es soltera</w:t>
       </w:r>
     </w:p>
     <w:p/>
@@ -694,10 +1688,92 @@
         <w:pStyle w:val="Ttulo1"/>
       </w:pPr>
       <w:r>
+        <w:t>Algoritmo Artificial Neural Network</w:t>
+      </w:r>
+    </w:p>
+    <w:p>
+      <w:pPr>
+        <w:pStyle w:val="Ttulo2"/>
+      </w:pPr>
+      <w:r>
+        <w:t xml:space="preserve">Comparación de sindicados y agraviados </w:t>
+      </w:r>
+      <w:r>
+        <w:t>para el delito robo</w:t>
+      </w:r>
+    </w:p>
+    <w:p>
+      <w:r>
+        <w:t>Regla – 0</w:t>
+      </w:r>
+      <w:r>
+        <w:t>1</w:t>
+      </w:r>
+      <w:r>
+        <w:t xml:space="preserve"> Predicción de sexo de agraviado en delito robo </w:t>
+      </w:r>
+    </w:p>
+    <w:p>
+      <w:r>
+        <w:t>Se obtiene predicción del sexo del agraviado para delitos de tipo robo.</w:t>
+      </w:r>
+    </w:p>
+    <w:p>
+      <w:r>
         <w:lastRenderedPageBreak/>
-        <w:t>Algoritmo Artificial Neural Network</w:t>
-      </w:r>
-    </w:p>
+        <w:t>Se alcanzó un nivel de certeza de 0.61</w:t>
+      </w:r>
+    </w:p>
+    <w:p/>
+    <w:p/>
+    <w:p>
+      <w:r>
+        <w:t>Regla – 0</w:t>
+      </w:r>
+      <w:r>
+        <w:t>2</w:t>
+      </w:r>
+      <w:r>
+        <w:t xml:space="preserve"> Predicción del </w:t>
+      </w:r>
+      <w:r>
+        <w:t>estado</w:t>
+      </w:r>
+      <w:r>
+        <w:t xml:space="preserve"> conyugal del agraviado en delito robo</w:t>
+      </w:r>
+    </w:p>
+    <w:p>
+      <w:r>
+        <w:t>Se obtiene predicción del estado conyugal del agraviado en delito robo.</w:t>
+      </w:r>
+    </w:p>
+    <w:p>
+      <w:r>
+        <w:t>Se alcanzó un nivel de certeza de 0.</w:t>
+      </w:r>
+      <w:r>
+        <w:t>48</w:t>
+      </w:r>
+    </w:p>
+    <w:p/>
+    <w:p>
+      <w:r>
+        <w:t>Regla – 03 Predicción del día de la semana en función del delito cometido</w:t>
+      </w:r>
+    </w:p>
+    <w:p>
+      <w:r>
+        <w:t>Se obtiene predicción del día de la semana en que un delito fue cometido según el tipo de delito, la edad del sindicado.</w:t>
+      </w:r>
+    </w:p>
+    <w:p>
+      <w:r>
+        <w:t>Se alcanzó nivel de certeza de 0.72</w:t>
+      </w:r>
+    </w:p>
+    <w:p/>
+    <w:p/>
     <w:p/>
     <w:p/>
     <w:p/>
@@ -3160,7 +4236,7 @@
       <w:r>
         <w:t xml:space="preserve"> del artículo: </w:t>
       </w:r>
-      <w:hyperlink r:id="rId12" w:history="1">
+      <w:hyperlink r:id="rId14" w:history="1">
         <w:r>
           <w:rPr>
             <w:rStyle w:val="Hipervnculo"/>
@@ -5533,7 +6609,7 @@
       <w:r>
         <w:t xml:space="preserve">Artículo en el que exploran áreas rojas: </w:t>
       </w:r>
-      <w:hyperlink r:id="rId13" w:history="1">
+      <w:hyperlink r:id="rId15" w:history="1">
         <w:r>
           <w:rPr>
             <w:rStyle w:val="Hipervnculo"/>
@@ -5549,7 +6625,7 @@
       <w:r>
         <w:t xml:space="preserve">Artículo sobre embarazo adolescente: </w:t>
       </w:r>
-      <w:hyperlink r:id="rId14" w:history="1">
+      <w:hyperlink r:id="rId16" w:history="1">
         <w:r>
           <w:rPr>
             <w:rStyle w:val="Hipervnculo"/>
@@ -5607,7 +6683,7 @@
                     </pic:cNvPicPr>
                   </pic:nvPicPr>
                   <pic:blipFill>
-                    <a:blip r:embed="rId15">
+                    <a:blip r:embed="rId17">
                       <a:extLst>
                         <a:ext uri="{28A0092B-C50C-407E-A947-70E740481C1C}">
                           <a14:useLocalDpi xmlns:a14="http://schemas.microsoft.com/office/drawing/2010/main" val="0"/>
@@ -5660,188 +6736,6 @@
                 <pic:pic xmlns:pic="http://schemas.openxmlformats.org/drawingml/2006/picture">
                   <pic:nvPicPr>
                     <pic:cNvPr id="0" name="Picture 12"/>
-                    <pic:cNvPicPr>
-                      <a:picLocks noChangeAspect="1" noChangeArrowheads="1"/>
-                    </pic:cNvPicPr>
-                  </pic:nvPicPr>
-                  <pic:blipFill>
-                    <a:blip r:embed="rId16">
-                      <a:extLst>
-                        <a:ext uri="{28A0092B-C50C-407E-A947-70E740481C1C}">
-                          <a14:useLocalDpi xmlns:a14="http://schemas.microsoft.com/office/drawing/2010/main" val="0"/>
-                        </a:ext>
-                      </a:extLst>
-                    </a:blip>
-                    <a:srcRect/>
-                    <a:stretch>
-                      <a:fillRect/>
-                    </a:stretch>
-                  </pic:blipFill>
-                  <pic:spPr bwMode="auto">
-                    <a:xfrm>
-                      <a:off x="0" y="0"/>
-                      <a:ext cx="6667500" cy="4114800"/>
-                    </a:xfrm>
-                    <a:prstGeom prst="rect">
-                      <a:avLst/>
-                    </a:prstGeom>
-                    <a:noFill/>
-                  </pic:spPr>
-                </pic:pic>
-              </a:graphicData>
-            </a:graphic>
-          </wp:inline>
-        </w:drawing>
-      </w:r>
-    </w:p>
-    <w:p>
-      <w:pPr>
-        <w:rPr>
-          <w:u w:val="single"/>
-        </w:rPr>
-      </w:pPr>
-      <w:r>
-        <w:t>Se identifican clústeres bastante definidos en concepto de edad. Llama la atención que las personas en edad de jubilación aún se encuentran en actividades delictivas</w:t>
-      </w:r>
-      <w:r>
-        <w:rPr>
-          <w:u w:val="single"/>
-        </w:rPr>
-        <w:t>.</w:t>
-      </w:r>
-    </w:p>
-    <w:p>
-      <w:r>
-        <w:rPr>
-          <w:u w:val="single"/>
-        </w:rPr>
-        <w:t>Lo</w:t>
-      </w:r>
-      <w:r>
-        <w:t xml:space="preserve">s datos se inclinan más a la parte superior, donde se encuentran los delitos de hurto. Es triste saber que adultos mayores se ven en la necesidad de atender a este tipo de actividades, ya sea porque esa fue su vida desde jóvenes o porque es una edad en la que se complica tener </w:t>
-      </w:r>
-      <w:r>
-        <w:t>trabajo,</w:t>
-      </w:r>
-      <w:r>
-        <w:t xml:space="preserve"> pero aún se tienen necesidades y en muchas ocasiones responsabilidades.</w:t>
-      </w:r>
-    </w:p>
-    <w:p>
-      <w:pPr>
-        <w:rPr>
-          <w:u w:val="single"/>
-        </w:rPr>
-      </w:pPr>
-      <w:r>
-        <w:rPr>
-          <w:noProof/>
-          <w:u w:val="single"/>
-        </w:rPr>
-        <w:drawing>
-          <wp:inline distT="0" distB="0" distL="0" distR="0" wp14:anchorId="2871BD43" wp14:editId="69562A49">
-            <wp:extent cx="6667500" cy="4114800"/>
-            <wp:effectExtent l="0" t="0" r="0" b="0"/>
-            <wp:docPr id="73035982" name="Imagen 22"/>
-            <wp:cNvGraphicFramePr>
-              <a:graphicFrameLocks xmlns:a="http://schemas.openxmlformats.org/drawingml/2006/main" noChangeAspect="1"/>
-            </wp:cNvGraphicFramePr>
-            <a:graphic xmlns:a="http://schemas.openxmlformats.org/drawingml/2006/main">
-              <a:graphicData uri="http://schemas.openxmlformats.org/drawingml/2006/picture">
-                <pic:pic xmlns:pic="http://schemas.openxmlformats.org/drawingml/2006/picture">
-                  <pic:nvPicPr>
-                    <pic:cNvPr id="0" name="Picture 14"/>
-                    <pic:cNvPicPr>
-                      <a:picLocks noChangeAspect="1" noChangeArrowheads="1"/>
-                    </pic:cNvPicPr>
-                  </pic:nvPicPr>
-                  <pic:blipFill>
-                    <a:blip r:embed="rId17">
-                      <a:extLst>
-                        <a:ext uri="{28A0092B-C50C-407E-A947-70E740481C1C}">
-                          <a14:useLocalDpi xmlns:a14="http://schemas.microsoft.com/office/drawing/2010/main" val="0"/>
-                        </a:ext>
-                      </a:extLst>
-                    </a:blip>
-                    <a:srcRect/>
-                    <a:stretch>
-                      <a:fillRect/>
-                    </a:stretch>
-                  </pic:blipFill>
-                  <pic:spPr bwMode="auto">
-                    <a:xfrm>
-                      <a:off x="0" y="0"/>
-                      <a:ext cx="6667500" cy="4114800"/>
-                    </a:xfrm>
-                    <a:prstGeom prst="rect">
-                      <a:avLst/>
-                    </a:prstGeom>
-                    <a:noFill/>
-                  </pic:spPr>
-                </pic:pic>
-              </a:graphicData>
-            </a:graphic>
-          </wp:inline>
-        </w:drawing>
-      </w:r>
-    </w:p>
-    <w:p>
-      <w:r>
-        <w:t xml:space="preserve">Se identifican delimitaciones muy marcadas, como lo son la edad de 70 y 75 años. </w:t>
-      </w:r>
-    </w:p>
-    <w:p>
-      <w:r>
-        <w:t>Se puede identificar como el primer delito más común es el hurto simple, que pueden ser bienes sencillos. Importante aclarar, esta sección es de hurto, no de robo. El hurto no incluye violencia ni amenaza.</w:t>
-      </w:r>
-    </w:p>
-    <w:p>
-      <w:pPr>
-        <w:rPr>
-          <w:b/>
-          <w:bCs/>
-        </w:rPr>
-      </w:pPr>
-      <w:r>
-        <w:rPr>
-          <w:b/>
-          <w:bCs/>
-        </w:rPr>
-        <w:t xml:space="preserve">Se puede ver cómo al incrementar la edad uno de los delitos más comunes es el hurto de servicios como energía eléctrica, agua, gas o similares, necesarios para una vida digna. </w:t>
-      </w:r>
-    </w:p>
-    <w:p>
-      <w:pPr>
-        <w:rPr>
-          <w:b/>
-          <w:bCs/>
-        </w:rPr>
-      </w:pPr>
-    </w:p>
-    <w:p>
-      <w:r>
-        <w:t>Realizando un acercamiento, enfocando el análisis solo en hurtos, y mostrando la clasificación mediante delito cometido respecto a el departamento en el que ocurre</w:t>
-      </w:r>
-    </w:p>
-    <w:p/>
-    <w:p>
-      <w:r>
-        <w:rPr>
-          <w:noProof/>
-        </w:rPr>
-        <w:drawing>
-          <wp:inline distT="0" distB="0" distL="0" distR="0" wp14:anchorId="7B4F4471" wp14:editId="2D1BA9FB">
-            <wp:extent cx="6667500" cy="4114800"/>
-            <wp:effectExtent l="0" t="0" r="0" b="0"/>
-            <wp:docPr id="442465822" name="Imagen 24"/>
-            <wp:cNvGraphicFramePr>
-              <a:graphicFrameLocks xmlns:a="http://schemas.openxmlformats.org/drawingml/2006/main" noChangeAspect="1"/>
-            </wp:cNvGraphicFramePr>
-            <a:graphic xmlns:a="http://schemas.openxmlformats.org/drawingml/2006/main">
-              <a:graphicData uri="http://schemas.openxmlformats.org/drawingml/2006/picture">
-                <pic:pic xmlns:pic="http://schemas.openxmlformats.org/drawingml/2006/picture">
-                  <pic:nvPicPr>
-                    <pic:cNvPr id="0" name="Picture 15"/>
                     <pic:cNvPicPr>
                       <a:picLocks noChangeAspect="1" noChangeArrowheads="1"/>
                     </pic:cNvPicPr>
@@ -5877,75 +6771,54 @@
       </w:r>
     </w:p>
     <w:p>
-      <w:r>
-        <w:t>Podemos identificar cómo el robo de servicios como agua, luz eléctrica, gas, entre otros ocurre en mayor frecuencia en departamentos que son de oriente, sur oriente, así como el occidente. Se denota como área las más cercanas a las fronteras donde el alcance de para los servicios básicos es más complejo de obtener. Importante el hecho de que estos datos son de sindicados, personas que fueron denunciadas y llevadas a proceso legal.</w:t>
-      </w:r>
-    </w:p>
-    <w:p/>
-    <w:p>
-      <w:r>
-        <w:t>Por otro lado</w:t>
-      </w:r>
-      <w:r>
-        <w:t>;</w:t>
-      </w:r>
-      <w:r>
-        <w:t xml:space="preserve"> vemos cómo el hurto agravado de bienes</w:t>
-      </w:r>
-      <w:r>
-        <w:t>, este incluye elementos que deben ser extraídos o despegados de su lugar de origen, que involucran ingreso no permitido a un lugar, involucran mentiras elaboradas para tener acceso a bienes que no son de su propiedad, artículos de viajeros, fingir algún tipo de autoridad. Este tipo de hurtos son mucho más comunes en la meseta central y pasando levemente por algunas regiones de occidente.</w:t>
-      </w:r>
-    </w:p>
-    <w:p>
-      <w:r>
-        <w:t xml:space="preserve">Esta problemática resulta cuando menos lamentable, que las condicione materiales tengan que colocar el hurto de servicios y bienes como una opción viable para vivir durante la tercera edad. A pesar de que se cuenta con múltiples proyectos para el adulto mayor, en la mayoría de los casos estas son bien aprovechadas por elementos de la meseta central. </w:t>
-      </w:r>
-    </w:p>
-    <w:p>
-      <w:r>
-        <w:t xml:space="preserve">También es un factor relevante que un porcentaje representativo de los adultos mayores del interior de la república y cuando más lo que viven cerca de fronteras, tienen dificultades para movilizarse y estar al tanto de noticias y esto aumenta el número de adultos mayores que no se enteran de los programas de ayuda del </w:t>
-      </w:r>
-      <w:proofErr w:type="gramStart"/>
-      <w:r>
-        <w:t>gobierno  o</w:t>
-      </w:r>
-      <w:proofErr w:type="gramEnd"/>
-      <w:r>
-        <w:t xml:space="preserve"> incluso solamente no pueden movilizarse para solicitar formalmente la ayuda.</w:t>
-      </w:r>
-    </w:p>
-    <w:p/>
-    <w:p/>
-    <w:p>
       <w:pPr>
         <w:rPr>
           <w:u w:val="single"/>
         </w:rPr>
       </w:pPr>
-    </w:p>
-    <w:p>
-      <w:pPr>
-        <w:pStyle w:val="Ttulo1"/>
-      </w:pPr>
-      <w:r>
-        <w:t>Datos de aborto</w:t>
-      </w:r>
-    </w:p>
-    <w:p>
-      <w:r>
-        <w:t>Se puede visualizar cómo el delito de aborto es mayoritariamente comprendido entre los 20 y 40 años, que son los años de mayor fertilidad de la mujer.</w:t>
-      </w:r>
-    </w:p>
-    <w:p>
+      <w:r>
+        <w:t>Se identifican clústeres bastante definidos en concepto de edad. Llama la atención que las personas en edad de jubilación aún se encuentran en actividades delictivas</w:t>
+      </w:r>
+      <w:r>
+        <w:rPr>
+          <w:u w:val="single"/>
+        </w:rPr>
+        <w:t>.</w:t>
+      </w:r>
+    </w:p>
+    <w:p>
+      <w:r>
+        <w:rPr>
+          <w:u w:val="single"/>
+        </w:rPr>
+        <w:t>Lo</w:t>
+      </w:r>
+      <w:r>
+        <w:t xml:space="preserve">s datos se inclinan más a la parte superior, donde se encuentran los delitos de hurto. Es triste saber que adultos mayores se ven en la necesidad de atender a este tipo de actividades, ya sea porque esa fue su vida desde jóvenes o porque es una edad en la que se complica tener </w:t>
+      </w:r>
+      <w:r>
+        <w:t>trabajo,</w:t>
+      </w:r>
+      <w:r>
+        <w:t xml:space="preserve"> pero aún se tienen necesidades y en muchas ocasiones responsabilidades.</w:t>
+      </w:r>
+    </w:p>
+    <w:p>
+      <w:pPr>
+        <w:rPr>
+          <w:u w:val="single"/>
+        </w:rPr>
+      </w:pPr>
       <w:r>
         <w:rPr>
           <w:noProof/>
+          <w:u w:val="single"/>
         </w:rPr>
         <w:drawing>
-          <wp:inline distT="0" distB="0" distL="0" distR="0" wp14:anchorId="374EB1C3" wp14:editId="1E3205D2">
-            <wp:extent cx="5293872" cy="3267075"/>
-            <wp:effectExtent l="0" t="0" r="2540" b="0"/>
-            <wp:docPr id="1925865904" name="Imagen 8"/>
+          <wp:inline distT="0" distB="0" distL="0" distR="0" wp14:anchorId="2871BD43" wp14:editId="69562A49">
+            <wp:extent cx="6667500" cy="4114800"/>
+            <wp:effectExtent l="0" t="0" r="0" b="0"/>
+            <wp:docPr id="73035982" name="Imagen 22"/>
             <wp:cNvGraphicFramePr>
               <a:graphicFrameLocks xmlns:a="http://schemas.openxmlformats.org/drawingml/2006/main" noChangeAspect="1"/>
             </wp:cNvGraphicFramePr>
@@ -5953,7 +6826,7 @@
               <a:graphicData uri="http://schemas.openxmlformats.org/drawingml/2006/picture">
                 <pic:pic xmlns:pic="http://schemas.openxmlformats.org/drawingml/2006/picture">
                   <pic:nvPicPr>
-                    <pic:cNvPr id="0" name="Picture 5"/>
+                    <pic:cNvPr id="0" name="Picture 14"/>
                     <pic:cNvPicPr>
                       <a:picLocks noChangeAspect="1" noChangeArrowheads="1"/>
                     </pic:cNvPicPr>
@@ -5974,7 +6847,7 @@
                   <pic:spPr bwMode="auto">
                     <a:xfrm>
                       <a:off x="0" y="0"/>
-                      <a:ext cx="5299424" cy="3270501"/>
+                      <a:ext cx="6667500" cy="4114800"/>
                     </a:xfrm>
                     <a:prstGeom prst="rect">
                       <a:avLst/>
@@ -5990,14 +6863,53 @@
     </w:p>
     <w:p>
       <w:r>
+        <w:t xml:space="preserve">Se identifican delimitaciones muy marcadas, como lo son la edad de 70 y 75 años. </w:t>
+      </w:r>
+    </w:p>
+    <w:p>
+      <w:r>
+        <w:t>Se puede identificar como el primer delito más común es el hurto simple, que pueden ser bienes sencillos. Importante aclarar, esta sección es de hurto, no de robo. El hurto no incluye violencia ni amenaza.</w:t>
+      </w:r>
+    </w:p>
+    <w:p>
+      <w:pPr>
+        <w:rPr>
+          <w:b/>
+          <w:bCs/>
+        </w:rPr>
+      </w:pPr>
+      <w:r>
+        <w:rPr>
+          <w:b/>
+          <w:bCs/>
+        </w:rPr>
+        <w:t xml:space="preserve">Se puede ver cómo al incrementar la edad uno de los delitos más comunes es el hurto de servicios como energía eléctrica, agua, gas o similares, necesarios para una vida digna. </w:t>
+      </w:r>
+    </w:p>
+    <w:p>
+      <w:pPr>
+        <w:rPr>
+          <w:b/>
+          <w:bCs/>
+        </w:rPr>
+      </w:pPr>
+    </w:p>
+    <w:p>
+      <w:r>
+        <w:t>Realizando un acercamiento, enfocando el análisis solo en hurtos, y mostrando la clasificación mediante delito cometido respecto a el departamento en el que ocurre</w:t>
+      </w:r>
+    </w:p>
+    <w:p/>
+    <w:p>
+      <w:r>
         <w:rPr>
           <w:noProof/>
         </w:rPr>
         <w:drawing>
-          <wp:inline distT="0" distB="0" distL="0" distR="0" wp14:anchorId="75CE5FD3" wp14:editId="6509169D">
+          <wp:inline distT="0" distB="0" distL="0" distR="0" wp14:anchorId="7B4F4471" wp14:editId="2D1BA9FB">
             <wp:extent cx="6667500" cy="4114800"/>
             <wp:effectExtent l="0" t="0" r="0" b="0"/>
-            <wp:docPr id="1230377374" name="Imagen 25"/>
+            <wp:docPr id="442465822" name="Imagen 24"/>
             <wp:cNvGraphicFramePr>
               <a:graphicFrameLocks xmlns:a="http://schemas.openxmlformats.org/drawingml/2006/main" noChangeAspect="1"/>
             </wp:cNvGraphicFramePr>
@@ -6005,7 +6917,7 @@
               <a:graphicData uri="http://schemas.openxmlformats.org/drawingml/2006/picture">
                 <pic:pic xmlns:pic="http://schemas.openxmlformats.org/drawingml/2006/picture">
                   <pic:nvPicPr>
-                    <pic:cNvPr id="0" name="Picture 16"/>
+                    <pic:cNvPr id="0" name="Picture 15"/>
                     <pic:cNvPicPr>
                       <a:picLocks noChangeAspect="1" noChangeArrowheads="1"/>
                     </pic:cNvPicPr>
@@ -6042,25 +6954,74 @@
     </w:p>
     <w:p>
       <w:r>
-        <w:t>En esta gráfica se puede visualizar las edades acotadas.</w:t>
-      </w:r>
-    </w:p>
-    <w:p>
-      <w:r>
-        <w:t>Se visualiza cómo los más comunes son el aborto involuntario, el aborto intencional y el aborto procurado. Dejando de lado el aborto agravado y el aborto calificado.</w:t>
+        <w:t>Podemos identificar cómo el robo de servicios como agua, luz eléctrica, gas, entre otros ocurre en mayor frecuencia en departamentos que son de oriente, sur oriente, así como el occidente. Se denota como área las más cercanas a las fronteras donde el alcance de para los servicios básicos es más complejo de obtener. Importante el hecho de que estos datos son de sindicados, personas que fueron denunciadas y llevadas a proceso legal.</w:t>
       </w:r>
     </w:p>
     <w:p/>
+    <w:p>
+      <w:r>
+        <w:t>Por otro lado</w:t>
+      </w:r>
+      <w:r>
+        <w:t>;</w:t>
+      </w:r>
+      <w:r>
+        <w:t xml:space="preserve"> vemos cómo el hurto agravado de bienes</w:t>
+      </w:r>
+      <w:r>
+        <w:t>, este incluye elementos que deben ser extraídos o despegados de su lugar de origen, que involucran ingreso no permitido a un lugar, involucran mentiras elaboradas para tener acceso a bienes que no son de su propiedad, artículos de viajeros, fingir algún tipo de autoridad. Este tipo de hurtos son mucho más comunes en la meseta central y pasando levemente por algunas regiones de occidente.</w:t>
+      </w:r>
+    </w:p>
+    <w:p>
+      <w:r>
+        <w:t xml:space="preserve">Esta problemática resulta cuando menos lamentable, que las condicione materiales tengan que colocar el hurto de servicios y bienes como una opción viable para vivir durante la tercera edad. A pesar de que se cuenta con múltiples proyectos para el adulto mayor, en la mayoría de los casos estas son bien aprovechadas por elementos de la meseta central. </w:t>
+      </w:r>
+    </w:p>
+    <w:p>
+      <w:r>
+        <w:t xml:space="preserve">También es un factor relevante que un porcentaje representativo de los adultos mayores del interior de la república y cuando más lo que viven cerca de fronteras, tienen dificultades para movilizarse y estar al tanto de noticias y esto aumenta el número de adultos mayores que no se enteran de los programas de ayuda del </w:t>
+      </w:r>
+      <w:proofErr w:type="gramStart"/>
+      <w:r>
+        <w:t>gobierno  o</w:t>
+      </w:r>
+      <w:proofErr w:type="gramEnd"/>
+      <w:r>
+        <w:t xml:space="preserve"> incluso solamente no pueden movilizarse para solicitar formalmente la ayuda.</w:t>
+      </w:r>
+    </w:p>
+    <w:p/>
+    <w:p/>
+    <w:p>
+      <w:pPr>
+        <w:rPr>
+          <w:u w:val="single"/>
+        </w:rPr>
+      </w:pPr>
+    </w:p>
+    <w:p>
+      <w:pPr>
+        <w:pStyle w:val="Ttulo1"/>
+      </w:pPr>
+      <w:r>
+        <w:t>Datos de aborto</w:t>
+      </w:r>
+    </w:p>
+    <w:p>
+      <w:r>
+        <w:t>Se puede visualizar cómo el delito de aborto es mayoritariamente comprendido entre los 20 y 40 años, que son los años de mayor fertilidad de la mujer.</w:t>
+      </w:r>
+    </w:p>
     <w:p>
       <w:r>
         <w:rPr>
           <w:noProof/>
         </w:rPr>
         <w:drawing>
-          <wp:inline distT="0" distB="0" distL="0" distR="0" wp14:anchorId="0F877DE2" wp14:editId="254A6109">
-            <wp:extent cx="6667500" cy="4114800"/>
-            <wp:effectExtent l="0" t="0" r="0" b="0"/>
-            <wp:docPr id="1815058679" name="Imagen 26"/>
+          <wp:inline distT="0" distB="0" distL="0" distR="0" wp14:anchorId="374EB1C3" wp14:editId="1E3205D2">
+            <wp:extent cx="5293872" cy="3267075"/>
+            <wp:effectExtent l="0" t="0" r="2540" b="0"/>
+            <wp:docPr id="1925865904" name="Imagen 8"/>
             <wp:cNvGraphicFramePr>
               <a:graphicFrameLocks xmlns:a="http://schemas.openxmlformats.org/drawingml/2006/main" noChangeAspect="1"/>
             </wp:cNvGraphicFramePr>
@@ -6068,13 +7029,65 @@
               <a:graphicData uri="http://schemas.openxmlformats.org/drawingml/2006/picture">
                 <pic:pic xmlns:pic="http://schemas.openxmlformats.org/drawingml/2006/picture">
                   <pic:nvPicPr>
-                    <pic:cNvPr id="0" name="Picture 17"/>
+                    <pic:cNvPr id="0" name="Picture 5"/>
                     <pic:cNvPicPr>
                       <a:picLocks noChangeAspect="1" noChangeArrowheads="1"/>
                     </pic:cNvPicPr>
                   </pic:nvPicPr>
                   <pic:blipFill>
                     <a:blip r:embed="rId21">
+                      <a:extLst>
+                        <a:ext uri="{28A0092B-C50C-407E-A947-70E740481C1C}">
+                          <a14:useLocalDpi xmlns:a14="http://schemas.microsoft.com/office/drawing/2010/main" val="0"/>
+                        </a:ext>
+                      </a:extLst>
+                    </a:blip>
+                    <a:srcRect/>
+                    <a:stretch>
+                      <a:fillRect/>
+                    </a:stretch>
+                  </pic:blipFill>
+                  <pic:spPr bwMode="auto">
+                    <a:xfrm>
+                      <a:off x="0" y="0"/>
+                      <a:ext cx="5299424" cy="3270501"/>
+                    </a:xfrm>
+                    <a:prstGeom prst="rect">
+                      <a:avLst/>
+                    </a:prstGeom>
+                    <a:noFill/>
+                  </pic:spPr>
+                </pic:pic>
+              </a:graphicData>
+            </a:graphic>
+          </wp:inline>
+        </w:drawing>
+      </w:r>
+    </w:p>
+    <w:p>
+      <w:r>
+        <w:rPr>
+          <w:noProof/>
+        </w:rPr>
+        <w:drawing>
+          <wp:inline distT="0" distB="0" distL="0" distR="0" wp14:anchorId="75CE5FD3" wp14:editId="6509169D">
+            <wp:extent cx="6667500" cy="4114800"/>
+            <wp:effectExtent l="0" t="0" r="0" b="0"/>
+            <wp:docPr id="1230377374" name="Imagen 25"/>
+            <wp:cNvGraphicFramePr>
+              <a:graphicFrameLocks xmlns:a="http://schemas.openxmlformats.org/drawingml/2006/main" noChangeAspect="1"/>
+            </wp:cNvGraphicFramePr>
+            <a:graphic xmlns:a="http://schemas.openxmlformats.org/drawingml/2006/main">
+              <a:graphicData uri="http://schemas.openxmlformats.org/drawingml/2006/picture">
+                <pic:pic xmlns:pic="http://schemas.openxmlformats.org/drawingml/2006/picture">
+                  <pic:nvPicPr>
+                    <pic:cNvPr id="0" name="Picture 16"/>
+                    <pic:cNvPicPr>
+                      <a:picLocks noChangeAspect="1" noChangeArrowheads="1"/>
+                    </pic:cNvPicPr>
+                  </pic:nvPicPr>
+                  <pic:blipFill>
+                    <a:blip r:embed="rId22">
                       <a:extLst>
                         <a:ext uri="{28A0092B-C50C-407E-A947-70E740481C1C}">
                           <a14:useLocalDpi xmlns:a14="http://schemas.microsoft.com/office/drawing/2010/main" val="0"/>
@@ -6105,6 +7118,69 @@
     </w:p>
     <w:p>
       <w:r>
+        <w:t>En esta gráfica se puede visualizar las edades acotadas.</w:t>
+      </w:r>
+    </w:p>
+    <w:p>
+      <w:r>
+        <w:t>Se visualiza cómo los más comunes son el aborto involuntario, el aborto intencional y el aborto procurado. Dejando de lado el aborto agravado y el aborto calificado.</w:t>
+      </w:r>
+    </w:p>
+    <w:p/>
+    <w:p>
+      <w:r>
+        <w:rPr>
+          <w:noProof/>
+        </w:rPr>
+        <w:drawing>
+          <wp:inline distT="0" distB="0" distL="0" distR="0" wp14:anchorId="0F877DE2" wp14:editId="254A6109">
+            <wp:extent cx="6667500" cy="4114800"/>
+            <wp:effectExtent l="0" t="0" r="0" b="0"/>
+            <wp:docPr id="1815058679" name="Imagen 26"/>
+            <wp:cNvGraphicFramePr>
+              <a:graphicFrameLocks xmlns:a="http://schemas.openxmlformats.org/drawingml/2006/main" noChangeAspect="1"/>
+            </wp:cNvGraphicFramePr>
+            <a:graphic xmlns:a="http://schemas.openxmlformats.org/drawingml/2006/main">
+              <a:graphicData uri="http://schemas.openxmlformats.org/drawingml/2006/picture">
+                <pic:pic xmlns:pic="http://schemas.openxmlformats.org/drawingml/2006/picture">
+                  <pic:nvPicPr>
+                    <pic:cNvPr id="0" name="Picture 17"/>
+                    <pic:cNvPicPr>
+                      <a:picLocks noChangeAspect="1" noChangeArrowheads="1"/>
+                    </pic:cNvPicPr>
+                  </pic:nvPicPr>
+                  <pic:blipFill>
+                    <a:blip r:embed="rId23">
+                      <a:extLst>
+                        <a:ext uri="{28A0092B-C50C-407E-A947-70E740481C1C}">
+                          <a14:useLocalDpi xmlns:a14="http://schemas.microsoft.com/office/drawing/2010/main" val="0"/>
+                        </a:ext>
+                      </a:extLst>
+                    </a:blip>
+                    <a:srcRect/>
+                    <a:stretch>
+                      <a:fillRect/>
+                    </a:stretch>
+                  </pic:blipFill>
+                  <pic:spPr bwMode="auto">
+                    <a:xfrm>
+                      <a:off x="0" y="0"/>
+                      <a:ext cx="6667500" cy="4114800"/>
+                    </a:xfrm>
+                    <a:prstGeom prst="rect">
+                      <a:avLst/>
+                    </a:prstGeom>
+                    <a:noFill/>
+                  </pic:spPr>
+                </pic:pic>
+              </a:graphicData>
+            </a:graphic>
+          </wp:inline>
+        </w:drawing>
+      </w:r>
+    </w:p>
+    <w:p>
+      <w:r>
         <w:t>Si nos enfocamos en el aborto con o sin consentimiento (que suele involucrar aborto natural) vemos cómo es curiosamente mayor en las edades de 35 a 40 años, donde es más probable un aborto espontáneo ante fuertes emociones o situaciones de estrés por la edad de la gestante.</w:t>
       </w:r>
     </w:p>
@@ -6135,6 +7211,119 @@
 <file path=word/numbering.xml><?xml version="1.0" encoding="utf-8"?>
 <w:numbering xmlns:wpc="http://schemas.microsoft.com/office/word/2010/wordprocessingCanvas" xmlns:cx="http://schemas.microsoft.com/office/drawing/2014/chartex" xmlns:cx1="http://schemas.microsoft.com/office/drawing/2015/9/8/chartex" xmlns:cx2="http://schemas.microsoft.com/office/drawing/2015/10/21/chartex" xmlns:cx3="http://schemas.microsoft.com/office/drawing/2016/5/9/chartex" xmlns:cx4="http://schemas.microsoft.com/office/drawing/2016/5/10/chartex" xmlns:cx5="http://schemas.microsoft.com/office/drawing/2016/5/11/chartex" xmlns:cx6="http://schemas.microsoft.com/office/drawing/2016/5/12/chartex" xmlns:cx7="http://schemas.microsoft.com/office/drawing/2016/5/13/chartex" xmlns:cx8="http://schemas.microsoft.com/office/drawing/2016/5/14/chartex" xmlns:mc="http://schemas.openxmlformats.org/markup-compatibility/2006" xmlns:aink="http://schemas.microsoft.com/office/drawing/2016/ink" xmlns:am3d="http://schemas.microsoft.com/office/drawing/2017/model3d" xmlns:o="urn:schemas-microsoft-com:office:office" xmlns:oel="http://schemas.microsoft.com/office/2019/extlst" xmlns:r="http://schemas.openxmlformats.org/officeDocument/2006/relationships" xmlns:m="http://schemas.openxmlformats.org/officeDocument/2006/math" xmlns:v="urn:schemas-microsoft-com:vml" xmlns:wp14="http://schemas.microsoft.com/office/word/2010/wordprocessingDrawing" xmlns:wp="http://schemas.openxmlformats.org/drawingml/2006/wordprocessingDrawing" xmlns:w10="urn:schemas-microsoft-com:office:word" xmlns:w="http://schemas.openxmlformats.org/wordprocessingml/2006/main" xmlns:w14="http://schemas.microsoft.com/office/word/2010/wordml" xmlns:w15="http://schemas.microsoft.com/office/word/2012/wordml" xmlns:w16cex="http://schemas.microsoft.com/office/word/2018/wordml/cex" xmlns:w16cid="http://schemas.microsoft.com/office/word/2016/wordml/cid" xmlns:w16="http://schemas.microsoft.com/office/word/2018/wordml" xmlns:w16du="http://schemas.microsoft.com/office/word/2023/wordml/word16du" xmlns:w16sdtdh="http://schemas.microsoft.com/office/word/2020/wordml/sdtdatahash" xmlns:w16se="http://schemas.microsoft.com/office/word/2015/wordml/symex" xmlns:wpg="http://schemas.microsoft.com/office/word/2010/wordprocessingGroup" xmlns:wpi="http://schemas.microsoft.com/office/word/2010/wordprocessingInk" xmlns:wne="http://schemas.microsoft.com/office/word/2006/wordml" xmlns:wps="http://schemas.microsoft.com/office/word/2010/wordprocessingShape" mc:Ignorable="w14 w15 w16se w16cid w16 w16cex w16sdtdh w16du wp14">
   <w:abstractNum w:abstractNumId="0" w15:restartNumberingAfterBreak="0">
+    <w:nsid w:val="0EF7465E"/>
+    <w:multiLevelType w:val="hybridMultilevel"/>
+    <w:tmpl w:val="74B4A2C4"/>
+    <w:lvl w:ilvl="0" w:tplc="718C658E">
+      <w:start w:val="11"/>
+      <w:numFmt w:val="bullet"/>
+      <w:lvlText w:val=""/>
+      <w:lvlJc w:val="left"/>
+      <w:pPr>
+        <w:ind w:left="720" w:hanging="360"/>
+      </w:pPr>
+      <w:rPr>
+        <w:rFonts w:ascii="Symbol" w:eastAsiaTheme="minorHAnsi" w:hAnsi="Symbol" w:cstheme="minorBidi" w:hint="default"/>
+      </w:rPr>
+    </w:lvl>
+    <w:lvl w:ilvl="1" w:tplc="100A0003">
+      <w:start w:val="1"/>
+      <w:numFmt w:val="bullet"/>
+      <w:lvlText w:val="o"/>
+      <w:lvlJc w:val="left"/>
+      <w:pPr>
+        <w:ind w:left="1440" w:hanging="360"/>
+      </w:pPr>
+      <w:rPr>
+        <w:rFonts w:ascii="Courier New" w:hAnsi="Courier New" w:cs="Courier New" w:hint="default"/>
+      </w:rPr>
+    </w:lvl>
+    <w:lvl w:ilvl="2" w:tplc="100A0005" w:tentative="1">
+      <w:start w:val="1"/>
+      <w:numFmt w:val="bullet"/>
+      <w:lvlText w:val=""/>
+      <w:lvlJc w:val="left"/>
+      <w:pPr>
+        <w:ind w:left="2160" w:hanging="360"/>
+      </w:pPr>
+      <w:rPr>
+        <w:rFonts w:ascii="Wingdings" w:hAnsi="Wingdings" w:hint="default"/>
+      </w:rPr>
+    </w:lvl>
+    <w:lvl w:ilvl="3" w:tplc="100A0001" w:tentative="1">
+      <w:start w:val="1"/>
+      <w:numFmt w:val="bullet"/>
+      <w:lvlText w:val=""/>
+      <w:lvlJc w:val="left"/>
+      <w:pPr>
+        <w:ind w:left="2880" w:hanging="360"/>
+      </w:pPr>
+      <w:rPr>
+        <w:rFonts w:ascii="Symbol" w:hAnsi="Symbol" w:hint="default"/>
+      </w:rPr>
+    </w:lvl>
+    <w:lvl w:ilvl="4" w:tplc="100A0003" w:tentative="1">
+      <w:start w:val="1"/>
+      <w:numFmt w:val="bullet"/>
+      <w:lvlText w:val="o"/>
+      <w:lvlJc w:val="left"/>
+      <w:pPr>
+        <w:ind w:left="3600" w:hanging="360"/>
+      </w:pPr>
+      <w:rPr>
+        <w:rFonts w:ascii="Courier New" w:hAnsi="Courier New" w:cs="Courier New" w:hint="default"/>
+      </w:rPr>
+    </w:lvl>
+    <w:lvl w:ilvl="5" w:tplc="100A0005" w:tentative="1">
+      <w:start w:val="1"/>
+      <w:numFmt w:val="bullet"/>
+      <w:lvlText w:val=""/>
+      <w:lvlJc w:val="left"/>
+      <w:pPr>
+        <w:ind w:left="4320" w:hanging="360"/>
+      </w:pPr>
+      <w:rPr>
+        <w:rFonts w:ascii="Wingdings" w:hAnsi="Wingdings" w:hint="default"/>
+      </w:rPr>
+    </w:lvl>
+    <w:lvl w:ilvl="6" w:tplc="100A0001" w:tentative="1">
+      <w:start w:val="1"/>
+      <w:numFmt w:val="bullet"/>
+      <w:lvlText w:val=""/>
+      <w:lvlJc w:val="left"/>
+      <w:pPr>
+        <w:ind w:left="5040" w:hanging="360"/>
+      </w:pPr>
+      <w:rPr>
+        <w:rFonts w:ascii="Symbol" w:hAnsi="Symbol" w:hint="default"/>
+      </w:rPr>
+    </w:lvl>
+    <w:lvl w:ilvl="7" w:tplc="100A0003" w:tentative="1">
+      <w:start w:val="1"/>
+      <w:numFmt w:val="bullet"/>
+      <w:lvlText w:val="o"/>
+      <w:lvlJc w:val="left"/>
+      <w:pPr>
+        <w:ind w:left="5760" w:hanging="360"/>
+      </w:pPr>
+      <w:rPr>
+        <w:rFonts w:ascii="Courier New" w:hAnsi="Courier New" w:cs="Courier New" w:hint="default"/>
+      </w:rPr>
+    </w:lvl>
+    <w:lvl w:ilvl="8" w:tplc="100A0005" w:tentative="1">
+      <w:start w:val="1"/>
+      <w:numFmt w:val="bullet"/>
+      <w:lvlText w:val=""/>
+      <w:lvlJc w:val="left"/>
+      <w:pPr>
+        <w:ind w:left="6480" w:hanging="360"/>
+      </w:pPr>
+      <w:rPr>
+        <w:rFonts w:ascii="Wingdings" w:hAnsi="Wingdings" w:hint="default"/>
+      </w:rPr>
+    </w:lvl>
+  </w:abstractNum>
+  <w:abstractNum w:abstractNumId="1" w15:restartNumberingAfterBreak="0">
     <w:nsid w:val="33E93FCF"/>
     <w:multiLevelType w:val="hybridMultilevel"/>
     <w:tmpl w:val="F0E8A0F8"/>
@@ -6248,6 +7437,9 @@
     </w:lvl>
   </w:abstractNum>
   <w:num w:numId="1" w16cid:durableId="2038771466">
+    <w:abstractNumId w:val="1"/>
+  </w:num>
+  <w:num w:numId="2" w16cid:durableId="1697317378">
     <w:abstractNumId w:val="0"/>
   </w:num>
 </w:numbering>
@@ -6653,7 +7845,7 @@
   <w:style w:type="paragraph" w:default="1" w:styleId="Normal">
     <w:name w:val="Normal"/>
     <w:qFormat/>
-    <w:rsid w:val="00C33824"/>
+    <w:rsid w:val="004D7C52"/>
   </w:style>
   <w:style w:type="paragraph" w:styleId="Ttulo1">
     <w:name w:val="heading 1"/>

</xml_diff>